<commit_message>
SendOnDifferentAddress option + minor fixes after release.
</commit_message>
<xml_diff>
--- a/VolebniPrukaz/vzor-zadosti-o-vp.docx
+++ b/VolebniPrukaz/vzor-zadosti-o-vp.docx
@@ -925,20 +925,21 @@
         <w:outlineLvl w:val="0"/>
         <w:rPr>
           <w:rFonts w:ascii="Arial" w:hAnsi="Arial" w:cs="Arial"/>
+          <w:sz w:val="22"/>
+          <w:szCs w:val="22"/>
+        </w:rPr>
+      </w:pPr>
+      <w:r>
+        <w:rPr>
+          <w:rFonts w:ascii="Arial" w:hAnsi="Arial" w:cs="Arial"/>
           <w:b/>
           <w:sz w:val="22"/>
           <w:szCs w:val="22"/>
         </w:rPr>
-      </w:pPr>
-      <w:r>
-        <w:rPr>
-          <w:rFonts w:ascii="Arial" w:hAnsi="Arial" w:cs="Arial"/>
-          <w:b/>
-          <w:sz w:val="22"/>
-          <w:szCs w:val="22"/>
-        </w:rPr>
         <w:t>K tomu sděluji, že voličský průkaz:</w:t>
       </w:r>
+      <w:bookmarkStart w:id="0" w:name="_GoBack"/>
+      <w:bookmarkEnd w:id="0"/>
     </w:p>
     <w:p>
       <w:pPr>
@@ -975,7 +976,7 @@
           <w:szCs w:val="22"/>
           <w:lang w:val="en-US"/>
         </w:rPr>
-        <w:t>%</w:t>
+        <w:t>%VOTERTYPE2%</w:t>
       </w:r>
       <w:r>
         <w:rPr>
@@ -984,25 +985,6 @@
           <w:szCs w:val="22"/>
           <w:lang w:val="en-US"/>
         </w:rPr>
-        <w:t>VOTERTYPE1</w:t>
-      </w:r>
-      <w:r>
-        <w:rPr>
-          <w:rFonts w:ascii="Arial" w:hAnsi="Arial" w:cs="Arial"/>
-          <w:sz w:val="22"/>
-          <w:szCs w:val="22"/>
-          <w:lang w:val="en-US"/>
-        </w:rPr>
-        <w:t>%</w:t>
-      </w:r>
-      <w:proofErr w:type="gramStart"/>
-      <w:r>
-        <w:rPr>
-          <w:rFonts w:ascii="Arial" w:hAnsi="Arial" w:cs="Arial"/>
-          <w:sz w:val="22"/>
-          <w:szCs w:val="22"/>
-          <w:lang w:val="en-US"/>
-        </w:rPr>
         <w:t>]</w:t>
       </w:r>
       <w:r>
@@ -1011,24 +993,55 @@
           <w:sz w:val="22"/>
           <w:szCs w:val="22"/>
         </w:rPr>
-        <w:t xml:space="preserve">  </w:t>
-      </w:r>
-      <w:r>
-        <w:rPr>
-          <w:rFonts w:ascii="Arial" w:hAnsi="Arial" w:cs="Arial"/>
-          <w:sz w:val="22"/>
-          <w:szCs w:val="22"/>
-        </w:rPr>
-        <w:t>převezmu</w:t>
-      </w:r>
-      <w:proofErr w:type="gramEnd"/>
-      <w:r>
-        <w:rPr>
-          <w:rFonts w:ascii="Arial" w:hAnsi="Arial" w:cs="Arial"/>
-          <w:sz w:val="22"/>
-          <w:szCs w:val="22"/>
-        </w:rPr>
-        <w:t xml:space="preserve"> osobně</w:t>
+        <w:t xml:space="preserve"> </w:t>
+      </w:r>
+      <w:r>
+        <w:rPr>
+          <w:rFonts w:ascii="Arial" w:hAnsi="Arial" w:cs="Arial"/>
+          <w:sz w:val="22"/>
+          <w:szCs w:val="22"/>
+        </w:rPr>
+        <w:t xml:space="preserve">převezme osoba, </w:t>
+      </w:r>
+      <w:r>
+        <w:rPr>
+          <w:rFonts w:ascii="Arial" w:hAnsi="Arial" w:cs="Arial"/>
+          <w:sz w:val="22"/>
+          <w:szCs w:val="22"/>
+        </w:rPr>
+        <w:t>které udělím plnou moc</w:t>
+      </w:r>
+      <w:r>
+        <w:rPr>
+          <w:rFonts w:ascii="Arial" w:hAnsi="Arial" w:cs="Arial"/>
+          <w:sz w:val="22"/>
+          <w:szCs w:val="22"/>
+        </w:rPr>
+        <w:t xml:space="preserve"> (</w:t>
+      </w:r>
+      <w:r>
+        <w:rPr>
+          <w:rFonts w:ascii="Arial" w:hAnsi="Arial" w:cs="Arial"/>
+          <w:sz w:val="22"/>
+          <w:szCs w:val="22"/>
+        </w:rPr>
+        <w:t>s</w:t>
+      </w:r>
+      <w:r>
+        <w:rPr>
+          <w:rFonts w:ascii="Arial" w:hAnsi="Arial" w:cs="Arial"/>
+          <w:sz w:val="22"/>
+          <w:szCs w:val="22"/>
+        </w:rPr>
+        <w:t xml:space="preserve"> úředně ověřeným podpisem) </w:t>
+      </w:r>
+      <w:r>
+        <w:rPr>
+          <w:rFonts w:ascii="Arial" w:hAnsi="Arial" w:cs="Arial"/>
+          <w:sz w:val="22"/>
+          <w:szCs w:val="22"/>
+        </w:rPr>
+        <w:t xml:space="preserve">* </w:t>
       </w:r>
     </w:p>
     <w:p>
@@ -1066,8 +1079,9 @@
           <w:szCs w:val="22"/>
           <w:lang w:val="en-US"/>
         </w:rPr>
-        <w:t>%VOTERTYPE2%</w:t>
-      </w:r>
+        <w:t>%VOTERTYPE3%</w:t>
+      </w:r>
+      <w:proofErr w:type="gramStart"/>
       <w:r>
         <w:rPr>
           <w:rFonts w:ascii="Arial" w:hAnsi="Arial" w:cs="Arial"/>
@@ -1091,47 +1105,94 @@
           <w:sz w:val="22"/>
           <w:szCs w:val="22"/>
         </w:rPr>
-        <w:t xml:space="preserve">převezme osoba, </w:t>
-      </w:r>
-      <w:r>
-        <w:rPr>
-          <w:rFonts w:ascii="Arial" w:hAnsi="Arial" w:cs="Arial"/>
-          <w:sz w:val="22"/>
-          <w:szCs w:val="22"/>
-        </w:rPr>
-        <w:t>které udělím plnou moc</w:t>
-      </w:r>
-      <w:r>
-        <w:rPr>
-          <w:rFonts w:ascii="Arial" w:hAnsi="Arial" w:cs="Arial"/>
-          <w:sz w:val="22"/>
-          <w:szCs w:val="22"/>
-        </w:rPr>
-        <w:t xml:space="preserve"> (</w:t>
-      </w:r>
-      <w:r>
-        <w:rPr>
-          <w:rFonts w:ascii="Arial" w:hAnsi="Arial" w:cs="Arial"/>
-          <w:sz w:val="22"/>
-          <w:szCs w:val="22"/>
-        </w:rPr>
-        <w:t>s</w:t>
-      </w:r>
-      <w:r>
-        <w:rPr>
-          <w:rFonts w:ascii="Arial" w:hAnsi="Arial" w:cs="Arial"/>
-          <w:sz w:val="22"/>
-          <w:szCs w:val="22"/>
-        </w:rPr>
-        <w:t xml:space="preserve"> úředně ověřeným podpisem) </w:t>
-      </w:r>
-      <w:r>
-        <w:rPr>
-          <w:rFonts w:ascii="Arial" w:hAnsi="Arial" w:cs="Arial"/>
-          <w:sz w:val="22"/>
-          <w:szCs w:val="22"/>
-        </w:rPr>
-        <w:t xml:space="preserve">* </w:t>
+        <w:t xml:space="preserve"> </w:t>
+      </w:r>
+      <w:r>
+        <w:rPr>
+          <w:rFonts w:ascii="Arial" w:hAnsi="Arial" w:cs="Arial"/>
+          <w:sz w:val="22"/>
+          <w:szCs w:val="22"/>
+        </w:rPr>
+        <w:t>žádám</w:t>
+      </w:r>
+      <w:proofErr w:type="gramEnd"/>
+      <w:r>
+        <w:rPr>
+          <w:rFonts w:ascii="Arial" w:hAnsi="Arial" w:cs="Arial"/>
+          <w:sz w:val="22"/>
+          <w:szCs w:val="22"/>
+        </w:rPr>
+        <w:t xml:space="preserve"> zaslat na adresu místa mého trvalého pobytu</w:t>
+      </w:r>
+    </w:p>
+    <w:p>
+      <w:pPr>
+        <w:tabs>
+          <w:tab w:val="num" w:pos="900"/>
+          <w:tab w:val="num" w:pos="4140"/>
+        </w:tabs>
+        <w:overflowPunct w:val="0"/>
+        <w:autoSpaceDE w:val="0"/>
+        <w:autoSpaceDN w:val="0"/>
+        <w:adjustRightInd w:val="0"/>
+        <w:spacing w:before="60"/>
+        <w:textAlignment w:val="baseline"/>
+        <w:rPr>
+          <w:rFonts w:ascii="Arial" w:hAnsi="Arial" w:cs="Arial"/>
+          <w:sz w:val="22"/>
+          <w:szCs w:val="22"/>
+        </w:rPr>
+      </w:pPr>
+      <w:r>
+        <w:rPr>
+          <w:rFonts w:ascii="Arial" w:hAnsi="Arial" w:cs="Arial"/>
+          <w:sz w:val="22"/>
+          <w:szCs w:val="22"/>
+          <w:lang w:val="en-US"/>
+        </w:rPr>
+        <w:t>[%VOTERTYPE4%]</w:t>
+      </w:r>
+      <w:r>
+        <w:rPr>
+          <w:rFonts w:ascii="Arial" w:hAnsi="Arial" w:cs="Arial"/>
+          <w:sz w:val="22"/>
+          <w:szCs w:val="22"/>
+        </w:rPr>
+        <w:t xml:space="preserve"> </w:t>
+      </w:r>
+      <w:r>
+        <w:rPr>
+          <w:rFonts w:ascii="Arial" w:hAnsi="Arial" w:cs="Arial"/>
+          <w:sz w:val="22"/>
+          <w:szCs w:val="22"/>
+        </w:rPr>
+        <w:t xml:space="preserve">žádám zaslat </w:t>
+      </w:r>
+      <w:proofErr w:type="gramStart"/>
+      <w:r>
+        <w:rPr>
+          <w:rFonts w:ascii="Arial" w:hAnsi="Arial" w:cs="Arial"/>
+          <w:sz w:val="22"/>
+          <w:szCs w:val="22"/>
+        </w:rPr>
+        <w:t>na</w:t>
+      </w:r>
+      <w:proofErr w:type="gramEnd"/>
+      <w:r>
+        <w:rPr>
+          <w:rFonts w:ascii="Arial" w:hAnsi="Arial" w:cs="Arial"/>
+          <w:sz w:val="22"/>
+          <w:szCs w:val="22"/>
+        </w:rPr>
+        <w:t xml:space="preserve"> jinou adresu: </w:t>
+      </w:r>
+      <w:r>
+        <w:rPr>
+          <w:rFonts w:ascii="Arial" w:hAnsi="Arial" w:cs="Arial"/>
+          <w:sz w:val="22"/>
+          <w:szCs w:val="22"/>
+        </w:rPr>
+        <w:t>%KONTAKTNIADRESA%</w:t>
       </w:r>
     </w:p>
     <w:p>
@@ -1153,67 +1214,6 @@
           <w:szCs w:val="22"/>
         </w:rPr>
       </w:pPr>
-      <w:r>
-        <w:rPr>
-          <w:rFonts w:ascii="Arial" w:hAnsi="Arial" w:cs="Arial"/>
-          <w:sz w:val="22"/>
-          <w:szCs w:val="22"/>
-          <w:lang w:val="en-US"/>
-        </w:rPr>
-        <w:t>[</w:t>
-      </w:r>
-      <w:r>
-        <w:rPr>
-          <w:rFonts w:ascii="Arial" w:hAnsi="Arial" w:cs="Arial"/>
-          <w:sz w:val="22"/>
-          <w:szCs w:val="22"/>
-          <w:lang w:val="en-US"/>
-        </w:rPr>
-        <w:t>%VOTERTYPE3%</w:t>
-      </w:r>
-      <w:proofErr w:type="gramStart"/>
-      <w:r>
-        <w:rPr>
-          <w:rFonts w:ascii="Arial" w:hAnsi="Arial" w:cs="Arial"/>
-          <w:sz w:val="22"/>
-          <w:szCs w:val="22"/>
-          <w:lang w:val="en-US"/>
-        </w:rPr>
-        <w:t>]</w:t>
-      </w:r>
-      <w:r>
-        <w:rPr>
-          <w:rFonts w:ascii="Arial" w:hAnsi="Arial" w:cs="Arial"/>
-          <w:sz w:val="22"/>
-          <w:szCs w:val="22"/>
-        </w:rPr>
-        <w:t xml:space="preserve"> </w:t>
-      </w:r>
-      <w:r>
-        <w:rPr>
-          <w:rFonts w:ascii="Arial" w:hAnsi="Arial" w:cs="Arial"/>
-          <w:sz w:val="22"/>
-          <w:szCs w:val="22"/>
-        </w:rPr>
-        <w:t xml:space="preserve"> </w:t>
-      </w:r>
-      <w:r>
-        <w:rPr>
-          <w:rFonts w:ascii="Arial" w:hAnsi="Arial" w:cs="Arial"/>
-          <w:sz w:val="22"/>
-          <w:szCs w:val="22"/>
-        </w:rPr>
-        <w:t>žádám</w:t>
-      </w:r>
-      <w:proofErr w:type="gramEnd"/>
-      <w:r>
-        <w:rPr>
-          <w:rFonts w:ascii="Arial" w:hAnsi="Arial" w:cs="Arial"/>
-          <w:sz w:val="22"/>
-          <w:szCs w:val="22"/>
-        </w:rPr>
-        <w:t xml:space="preserve"> zaslat na adresu místa mého trvalého pobytu</w:t>
-      </w:r>
     </w:p>
     <w:p>
       <w:pPr>
@@ -1253,8 +1253,6 @@
           <w:szCs w:val="22"/>
         </w:rPr>
       </w:pPr>
-      <w:bookmarkStart w:id="0" w:name="_GoBack"/>
-      <w:bookmarkEnd w:id="0"/>
     </w:p>
     <w:p>
       <w:pPr>
@@ -3284,7 +3282,7 @@
 </file>
 
 <file path=customXml/itemProps1.xml><?xml version="1.0" encoding="utf-8"?>
-<ds:datastoreItem xmlns:ds="http://schemas.openxmlformats.org/officeDocument/2006/customXml" ds:itemID="{782B5D98-F24A-492D-82A3-72FF2416F796}">
+<ds:datastoreItem xmlns:ds="http://schemas.openxmlformats.org/officeDocument/2006/customXml" ds:itemID="{15F1F5D3-EB75-4773-B7E9-7DBB830AD38D}">
   <ds:schemaRefs>
     <ds:schemaRef ds:uri="http://schemas.openxmlformats.org/officeDocument/2006/bibliography"/>
   </ds:schemaRefs>

</xml_diff>